<commit_message>
GRAMATICAS CASI COMPLETAS, FALTAN OPERACIONES ARITMETICAS
</commit_message>
<xml_diff>
--- a/Compilador_Propio/Sintaxis lenguaje Brauny.docx
+++ b/Compilador_Propio/Sintaxis lenguaje Brauny.docx
@@ -282,59 +282,311 @@
         <w:rPr>
           <w:sz w:val="28"/>
           <w:szCs w:val="28"/>
-          <w:lang w:val="es-HN"/>
-        </w:rPr>
-      </w:pPr>
-      <w:r>
-        <w:rPr>
-          <w:sz w:val="28"/>
-          <w:szCs w:val="28"/>
-          <w:lang w:val="es-HN"/>
-        </w:rPr>
-        <w:t xml:space="preserve">Bloque </w:t>
-      </w:r>
-      <w:proofErr w:type="spellStart"/>
-      <w:r>
-        <w:rPr>
-          <w:sz w:val="28"/>
-          <w:szCs w:val="28"/>
-          <w:lang w:val="es-HN"/>
-        </w:rPr>
-        <w:t>if</w:t>
-      </w:r>
-      <w:proofErr w:type="spellEnd"/>
-      <w:r>
-        <w:rPr>
-          <w:sz w:val="28"/>
-          <w:szCs w:val="28"/>
-          <w:lang w:val="es-HN"/>
-        </w:rPr>
-        <w:t xml:space="preserve">  </w:t>
-      </w:r>
-    </w:p>
-    <w:p>
-      <w:pPr>
-        <w:rPr>
-          <w:sz w:val="28"/>
-          <w:szCs w:val="28"/>
-          <w:lang w:val="es-HN"/>
-        </w:rPr>
-      </w:pPr>
-      <w:proofErr w:type="spellStart"/>
-      <w:r>
-        <w:rPr>
-          <w:sz w:val="28"/>
-          <w:szCs w:val="28"/>
-          <w:lang w:val="es-HN"/>
-        </w:rPr>
-        <w:t>If</w:t>
-      </w:r>
-      <w:proofErr w:type="spellEnd"/>
-      <w:r>
-        <w:rPr>
-          <w:sz w:val="28"/>
-          <w:szCs w:val="28"/>
-          <w:lang w:val="es-HN"/>
+          <w:lang w:val="en-US"/>
+        </w:rPr>
+      </w:pPr>
+      <w:proofErr w:type="spellStart"/>
+      <w:r>
+        <w:rPr>
+          <w:sz w:val="28"/>
+          <w:szCs w:val="28"/>
+          <w:lang w:val="en-US"/>
+        </w:rPr>
+        <w:t>Bloque</w:t>
+      </w:r>
+      <w:proofErr w:type="spellEnd"/>
+      <w:r>
+        <w:rPr>
+          <w:sz w:val="28"/>
+          <w:szCs w:val="28"/>
+          <w:lang w:val="en-US"/>
+        </w:rPr>
+        <w:t xml:space="preserve"> if  </w:t>
+      </w:r>
+    </w:p>
+    <w:p>
+      <w:pPr>
+        <w:rPr>
+          <w:sz w:val="28"/>
+          <w:szCs w:val="28"/>
+          <w:lang w:val="en-US"/>
+        </w:rPr>
+      </w:pPr>
+      <w:r>
+        <w:rPr>
+          <w:sz w:val="28"/>
+          <w:szCs w:val="28"/>
+          <w:lang w:val="en-US"/>
+        </w:rPr>
+        <w:t>If(</w:t>
+      </w:r>
+      <w:proofErr w:type="spellStart"/>
+      <w:r>
+        <w:rPr>
+          <w:sz w:val="28"/>
+          <w:szCs w:val="28"/>
+          <w:lang w:val="en-US"/>
+        </w:rPr>
+        <w:t>condicion</w:t>
+      </w:r>
+      <w:proofErr w:type="spellEnd"/>
+      <w:r>
+        <w:rPr>
+          <w:sz w:val="28"/>
+          <w:szCs w:val="28"/>
+          <w:lang w:val="en-US"/>
+        </w:rPr>
+        <w:t>){</w:t>
+      </w:r>
+    </w:p>
+    <w:p>
+      <w:pPr>
+        <w:rPr>
+          <w:sz w:val="28"/>
+          <w:szCs w:val="28"/>
+          <w:lang w:val="en-US"/>
+        </w:rPr>
+      </w:pPr>
+      <w:r>
+        <w:rPr>
+          <w:sz w:val="28"/>
+          <w:szCs w:val="28"/>
+          <w:lang w:val="en-US"/>
+        </w:rPr>
+        <w:tab/>
+      </w:r>
+    </w:p>
+    <w:p>
+      <w:pPr>
+        <w:rPr>
+          <w:sz w:val="28"/>
+          <w:szCs w:val="28"/>
+          <w:lang w:val="en-US"/>
+        </w:rPr>
+      </w:pPr>
+      <w:r>
+        <w:rPr>
+          <w:sz w:val="28"/>
+          <w:szCs w:val="28"/>
+          <w:lang w:val="en-US"/>
+        </w:rPr>
+        <w:t xml:space="preserve">} </w:t>
+      </w:r>
+      <w:proofErr w:type="spellStart"/>
+      <w:r>
+        <w:rPr>
+          <w:sz w:val="28"/>
+          <w:szCs w:val="28"/>
+          <w:lang w:val="en-US"/>
+        </w:rPr>
+        <w:t>Ifel</w:t>
+      </w:r>
+      <w:proofErr w:type="spellEnd"/>
+      <w:r>
+        <w:rPr>
+          <w:sz w:val="28"/>
+          <w:szCs w:val="28"/>
+          <w:lang w:val="en-US"/>
+        </w:rPr>
+        <w:t xml:space="preserve"> (</w:t>
+      </w:r>
+      <w:proofErr w:type="spellStart"/>
+      <w:r>
+        <w:rPr>
+          <w:sz w:val="28"/>
+          <w:szCs w:val="28"/>
+          <w:lang w:val="en-US"/>
+        </w:rPr>
+        <w:t>condicion</w:t>
+      </w:r>
+      <w:proofErr w:type="spellEnd"/>
+      <w:r>
+        <w:rPr>
+          <w:sz w:val="28"/>
+          <w:szCs w:val="28"/>
+          <w:lang w:val="en-US"/>
+        </w:rPr>
+        <w:t>){</w:t>
+      </w:r>
+    </w:p>
+    <w:p>
+      <w:pPr>
+        <w:rPr>
+          <w:sz w:val="28"/>
+          <w:szCs w:val="28"/>
+          <w:lang w:val="en-US"/>
+        </w:rPr>
+      </w:pPr>
+    </w:p>
+    <w:p>
+      <w:pPr>
+        <w:rPr>
+          <w:sz w:val="28"/>
+          <w:szCs w:val="28"/>
+          <w:lang w:val="en-US"/>
+        </w:rPr>
+      </w:pPr>
+      <w:r>
+        <w:rPr>
+          <w:sz w:val="28"/>
+          <w:szCs w:val="28"/>
+          <w:lang w:val="en-US"/>
+        </w:rPr>
+        <w:t>}</w:t>
+      </w:r>
+      <w:r>
+        <w:rPr>
+          <w:sz w:val="28"/>
+          <w:szCs w:val="28"/>
+          <w:lang w:val="en-US"/>
+        </w:rPr>
+        <w:t>Else{</w:t>
+      </w:r>
+    </w:p>
+    <w:p>
+      <w:pPr>
+        <w:rPr>
+          <w:sz w:val="28"/>
+          <w:szCs w:val="28"/>
+          <w:lang w:val="en-US"/>
+        </w:rPr>
+      </w:pPr>
+    </w:p>
+    <w:p>
+      <w:pPr>
+        <w:rPr>
+          <w:sz w:val="28"/>
+          <w:szCs w:val="28"/>
+          <w:lang w:val="en-US"/>
+        </w:rPr>
+      </w:pPr>
+      <w:r>
+        <w:rPr>
+          <w:sz w:val="28"/>
+          <w:szCs w:val="28"/>
+          <w:lang w:val="en-US"/>
+        </w:rPr>
+        <w:t>}</w:t>
+      </w:r>
+    </w:p>
+    <w:p>
+      <w:pPr>
+        <w:rPr>
+          <w:sz w:val="28"/>
+          <w:szCs w:val="28"/>
+          <w:lang w:val="en-US"/>
+        </w:rPr>
+      </w:pPr>
+      <w:proofErr w:type="spellStart"/>
+      <w:r>
+        <w:rPr>
+          <w:sz w:val="28"/>
+          <w:szCs w:val="28"/>
+          <w:lang w:val="en-US"/>
+        </w:rPr>
+        <w:t>Bloque</w:t>
+      </w:r>
+      <w:proofErr w:type="spellEnd"/>
+      <w:r>
+        <w:rPr>
+          <w:sz w:val="28"/>
+          <w:szCs w:val="28"/>
+          <w:lang w:val="en-US"/>
+        </w:rPr>
+        <w:t xml:space="preserve"> for</w:t>
+      </w:r>
+    </w:p>
+    <w:p>
+      <w:pPr>
+        <w:rPr>
+          <w:sz w:val="28"/>
+          <w:szCs w:val="28"/>
+          <w:lang w:val="en-US"/>
+        </w:rPr>
+      </w:pPr>
+      <w:r>
+        <w:rPr>
+          <w:sz w:val="28"/>
+          <w:szCs w:val="28"/>
+          <w:lang w:val="en-US"/>
+        </w:rPr>
+        <w:t>For(a::b){</w:t>
+      </w:r>
+    </w:p>
+    <w:p>
+      <w:pPr>
+        <w:rPr>
+          <w:sz w:val="28"/>
+          <w:szCs w:val="28"/>
+          <w:lang w:val="en-US"/>
+        </w:rPr>
+      </w:pPr>
+    </w:p>
+    <w:p>
+      <w:pPr>
+        <w:rPr>
+          <w:sz w:val="28"/>
+          <w:szCs w:val="28"/>
+          <w:lang w:val="en-US"/>
+        </w:rPr>
+      </w:pPr>
+      <w:r>
+        <w:rPr>
+          <w:sz w:val="28"/>
+          <w:szCs w:val="28"/>
+          <w:lang w:val="en-US"/>
+        </w:rPr>
+        <w:t>}</w:t>
+      </w:r>
+    </w:p>
+    <w:p>
+      <w:pPr>
+        <w:rPr>
+          <w:sz w:val="28"/>
+          <w:szCs w:val="28"/>
+          <w:lang w:val="en-US"/>
+        </w:rPr>
+      </w:pPr>
+      <w:proofErr w:type="spellStart"/>
+      <w:r>
+        <w:rPr>
+          <w:sz w:val="28"/>
+          <w:szCs w:val="28"/>
+          <w:lang w:val="en-US"/>
+        </w:rPr>
+        <w:t>Bloque</w:t>
+      </w:r>
+      <w:proofErr w:type="spellEnd"/>
+      <w:r>
+        <w:rPr>
+          <w:sz w:val="28"/>
+          <w:szCs w:val="28"/>
+          <w:lang w:val="en-US"/>
+        </w:rPr>
+        <w:t xml:space="preserve"> while</w:t>
+      </w:r>
+    </w:p>
+    <w:p>
+      <w:pPr>
+        <w:rPr>
+          <w:sz w:val="28"/>
+          <w:szCs w:val="28"/>
+          <w:lang w:val="en-US"/>
+        </w:rPr>
+      </w:pPr>
+      <w:r>
+        <w:rPr>
+          <w:sz w:val="28"/>
+          <w:szCs w:val="28"/>
+          <w:lang w:val="en-US"/>
+        </w:rPr>
+        <w:t>While</w:t>
+      </w:r>
+      <w:r>
+        <w:rPr>
+          <w:sz w:val="28"/>
+          <w:szCs w:val="28"/>
+          <w:lang w:val="en-US"/>
         </w:rPr>
         <w:t>(</w:t>
       </w:r>
@@ -343,7 +595,7 @@
         <w:rPr>
           <w:sz w:val="28"/>
           <w:szCs w:val="28"/>
-          <w:lang w:val="es-HN"/>
+          <w:lang w:val="en-US"/>
         </w:rPr>
         <w:t>condicion</w:t>
       </w:r>
@@ -352,7 +604,7 @@
         <w:rPr>
           <w:sz w:val="28"/>
           <w:szCs w:val="28"/>
-          <w:lang w:val="es-HN"/>
+          <w:lang w:val="en-US"/>
         </w:rPr>
         <w:t>){</w:t>
       </w:r>
@@ -362,324 +614,42 @@
         <w:rPr>
           <w:sz w:val="28"/>
           <w:szCs w:val="28"/>
-          <w:lang w:val="es-HN"/>
-        </w:rPr>
-      </w:pPr>
-      <w:r>
-        <w:rPr>
-          <w:sz w:val="28"/>
-          <w:szCs w:val="28"/>
-          <w:lang w:val="es-HN"/>
-        </w:rPr>
-        <w:tab/>
-      </w:r>
-    </w:p>
-    <w:p>
-      <w:pPr>
-        <w:rPr>
-          <w:sz w:val="28"/>
-          <w:szCs w:val="28"/>
-          <w:lang w:val="es-HN"/>
-        </w:rPr>
-      </w:pPr>
-      <w:r>
-        <w:rPr>
-          <w:sz w:val="28"/>
-          <w:szCs w:val="28"/>
-          <w:lang w:val="es-HN"/>
-        </w:rPr>
-        <w:t xml:space="preserve">} </w:t>
-      </w:r>
-      <w:proofErr w:type="spellStart"/>
-      <w:r>
-        <w:rPr>
-          <w:sz w:val="28"/>
-          <w:szCs w:val="28"/>
-          <w:lang w:val="es-HN"/>
-        </w:rPr>
-        <w:t>Ifel</w:t>
-      </w:r>
-      <w:proofErr w:type="spellEnd"/>
-      <w:r>
-        <w:rPr>
-          <w:sz w:val="28"/>
-          <w:szCs w:val="28"/>
-          <w:lang w:val="es-HN"/>
-        </w:rPr>
-        <w:t xml:space="preserve"> (</w:t>
-      </w:r>
-      <w:proofErr w:type="spellStart"/>
-      <w:r>
-        <w:rPr>
-          <w:sz w:val="28"/>
-          <w:szCs w:val="28"/>
-          <w:lang w:val="es-HN"/>
-        </w:rPr>
-        <w:t>condicion</w:t>
-      </w:r>
-      <w:proofErr w:type="spellEnd"/>
-      <w:r>
-        <w:rPr>
-          <w:sz w:val="28"/>
-          <w:szCs w:val="28"/>
-          <w:lang w:val="es-HN"/>
-        </w:rPr>
-        <w:t>){</w:t>
-      </w:r>
-    </w:p>
-    <w:p>
-      <w:pPr>
-        <w:rPr>
-          <w:sz w:val="28"/>
-          <w:szCs w:val="28"/>
-          <w:lang w:val="es-HN"/>
-        </w:rPr>
-      </w:pPr>
-    </w:p>
-    <w:p>
-      <w:pPr>
-        <w:rPr>
-          <w:sz w:val="28"/>
-          <w:szCs w:val="28"/>
-          <w:lang w:val="es-HN"/>
-        </w:rPr>
-      </w:pPr>
-      <w:r>
-        <w:rPr>
-          <w:sz w:val="28"/>
-          <w:szCs w:val="28"/>
-          <w:lang w:val="es-HN"/>
+          <w:lang w:val="en-US"/>
+        </w:rPr>
+      </w:pPr>
+      <w:r>
+        <w:rPr>
+          <w:sz w:val="28"/>
+          <w:szCs w:val="28"/>
+          <w:lang w:val="en-US"/>
         </w:rPr>
         <w:t>}</w:t>
       </w:r>
-      <w:proofErr w:type="spellStart"/>
-      <w:r>
-        <w:rPr>
-          <w:sz w:val="28"/>
-          <w:szCs w:val="28"/>
-          <w:lang w:val="es-HN"/>
-        </w:rPr>
-        <w:t>Else</w:t>
-      </w:r>
-      <w:proofErr w:type="spellEnd"/>
-      <w:r>
-        <w:rPr>
-          <w:sz w:val="28"/>
-          <w:szCs w:val="28"/>
-          <w:lang w:val="es-HN"/>
-        </w:rPr>
-        <w:t>{</w:t>
-      </w:r>
-    </w:p>
-    <w:p>
-      <w:pPr>
-        <w:rPr>
-          <w:sz w:val="28"/>
-          <w:szCs w:val="28"/>
-          <w:lang w:val="es-HN"/>
-        </w:rPr>
-      </w:pPr>
-    </w:p>
-    <w:p>
-      <w:pPr>
-        <w:rPr>
-          <w:sz w:val="28"/>
-          <w:szCs w:val="28"/>
-          <w:lang w:val="es-HN"/>
-        </w:rPr>
-      </w:pPr>
-      <w:r>
-        <w:rPr>
-          <w:sz w:val="28"/>
-          <w:szCs w:val="28"/>
-          <w:lang w:val="es-HN"/>
-        </w:rPr>
-        <w:t>}</w:t>
-      </w:r>
-    </w:p>
-    <w:p>
-      <w:pPr>
-        <w:rPr>
-          <w:sz w:val="28"/>
-          <w:szCs w:val="28"/>
-          <w:lang w:val="en-US"/>
-        </w:rPr>
-      </w:pPr>
-      <w:proofErr w:type="spellStart"/>
-      <w:r>
-        <w:rPr>
-          <w:sz w:val="28"/>
-          <w:szCs w:val="28"/>
-          <w:lang w:val="en-US"/>
-        </w:rPr>
-        <w:t>Bloque</w:t>
-      </w:r>
-      <w:proofErr w:type="spellEnd"/>
-      <w:r>
-        <w:rPr>
-          <w:sz w:val="28"/>
-          <w:szCs w:val="28"/>
-          <w:lang w:val="en-US"/>
-        </w:rPr>
-        <w:t xml:space="preserve"> for</w:t>
-      </w:r>
-    </w:p>
-    <w:p>
-      <w:pPr>
-        <w:rPr>
-          <w:sz w:val="28"/>
-          <w:szCs w:val="28"/>
-          <w:lang w:val="en-US"/>
-        </w:rPr>
-      </w:pPr>
-      <w:r>
-        <w:rPr>
-          <w:sz w:val="28"/>
-          <w:szCs w:val="28"/>
-          <w:lang w:val="en-US"/>
-        </w:rPr>
-        <w:t>For(a::b){</w:t>
-      </w:r>
-    </w:p>
-    <w:p>
-      <w:pPr>
-        <w:rPr>
-          <w:sz w:val="28"/>
-          <w:szCs w:val="28"/>
-          <w:lang w:val="en-US"/>
-        </w:rPr>
-      </w:pPr>
-    </w:p>
-    <w:p>
-      <w:pPr>
-        <w:rPr>
-          <w:sz w:val="28"/>
-          <w:szCs w:val="28"/>
-          <w:lang w:val="en-US"/>
-        </w:rPr>
-      </w:pPr>
-      <w:r>
-        <w:rPr>
-          <w:sz w:val="28"/>
-          <w:szCs w:val="28"/>
-          <w:lang w:val="en-US"/>
-        </w:rPr>
-        <w:t>}</w:t>
-      </w:r>
-    </w:p>
-    <w:p>
-      <w:pPr>
-        <w:rPr>
-          <w:sz w:val="28"/>
-          <w:szCs w:val="28"/>
-          <w:lang w:val="en-US"/>
-        </w:rPr>
-      </w:pPr>
-      <w:proofErr w:type="spellStart"/>
-      <w:r>
-        <w:rPr>
-          <w:sz w:val="28"/>
-          <w:szCs w:val="28"/>
-          <w:lang w:val="en-US"/>
-        </w:rPr>
-        <w:t>Bloque</w:t>
-      </w:r>
-      <w:proofErr w:type="spellEnd"/>
-      <w:r>
-        <w:rPr>
-          <w:sz w:val="28"/>
-          <w:szCs w:val="28"/>
-          <w:lang w:val="en-US"/>
-        </w:rPr>
-        <w:t xml:space="preserve"> while</w:t>
-      </w:r>
-    </w:p>
-    <w:p>
-      <w:pPr>
-        <w:rPr>
-          <w:sz w:val="28"/>
-          <w:szCs w:val="28"/>
-          <w:lang w:val="en-US"/>
-        </w:rPr>
-      </w:pPr>
-      <w:proofErr w:type="spellStart"/>
-      <w:r>
-        <w:rPr>
-          <w:sz w:val="28"/>
-          <w:szCs w:val="28"/>
-          <w:lang w:val="es-MX"/>
-        </w:rPr>
-        <w:t>While</w:t>
-      </w:r>
-      <w:proofErr w:type="spellEnd"/>
-      <w:r>
-        <w:rPr>
-          <w:sz w:val="28"/>
-          <w:szCs w:val="28"/>
-          <w:lang w:val="en-US"/>
-        </w:rPr>
-        <w:t>(</w:t>
-      </w:r>
-      <w:proofErr w:type="spellStart"/>
-      <w:r>
-        <w:rPr>
-          <w:sz w:val="28"/>
-          <w:szCs w:val="28"/>
-          <w:lang w:val="en-US"/>
-        </w:rPr>
-        <w:t>condicion</w:t>
-      </w:r>
-      <w:proofErr w:type="spellEnd"/>
-      <w:r>
-        <w:rPr>
-          <w:sz w:val="28"/>
-          <w:szCs w:val="28"/>
-          <w:lang w:val="en-US"/>
-        </w:rPr>
-        <w:t>){</w:t>
-      </w:r>
-    </w:p>
-    <w:p>
-      <w:pPr>
-        <w:rPr>
-          <w:sz w:val="28"/>
-          <w:szCs w:val="28"/>
-          <w:lang w:val="en-US"/>
-        </w:rPr>
-      </w:pPr>
-      <w:r>
-        <w:rPr>
-          <w:sz w:val="28"/>
-          <w:szCs w:val="28"/>
-          <w:lang w:val="en-US"/>
-        </w:rPr>
-        <w:t>}</w:t>
-      </w:r>
-    </w:p>
-    <w:p>
-      <w:pPr>
-        <w:rPr>
-          <w:sz w:val="28"/>
-          <w:szCs w:val="28"/>
-          <w:lang w:val="en-US"/>
-        </w:rPr>
-      </w:pPr>
-    </w:p>
-    <w:p>
-      <w:pPr>
-        <w:rPr>
-          <w:sz w:val="28"/>
-          <w:szCs w:val="28"/>
-          <w:lang w:val="en-US"/>
-        </w:rPr>
-      </w:pPr>
-    </w:p>
-    <w:p>
-      <w:pPr>
-        <w:rPr>
-          <w:sz w:val="28"/>
-          <w:szCs w:val="28"/>
-          <w:lang w:val="en-US"/>
+    </w:p>
+    <w:p>
+      <w:pPr>
+        <w:rPr>
+          <w:sz w:val="28"/>
+          <w:szCs w:val="28"/>
+          <w:lang w:val="en-US"/>
+        </w:rPr>
+      </w:pPr>
+    </w:p>
+    <w:p>
+      <w:pPr>
+        <w:rPr>
+          <w:sz w:val="28"/>
+          <w:szCs w:val="28"/>
+          <w:lang w:val="en-US"/>
+        </w:rPr>
+      </w:pPr>
+    </w:p>
+    <w:p>
+      <w:pPr>
+        <w:rPr>
+          <w:sz w:val="28"/>
+          <w:szCs w:val="28"/>
+          <w:lang w:val="es-HN"/>
         </w:rPr>
       </w:pPr>
       <w:proofErr w:type="spellStart"/>
@@ -707,15 +677,15 @@
         <w:rPr>
           <w:sz w:val="28"/>
           <w:szCs w:val="28"/>
-          <w:lang w:val="en-US"/>
-        </w:rPr>
-      </w:pPr>
-      <w:proofErr w:type="spellStart"/>
-      <w:r>
-        <w:rPr>
-          <w:sz w:val="28"/>
-          <w:szCs w:val="28"/>
-          <w:lang w:val="en-US"/>
+          <w:lang w:val="es-HN"/>
+        </w:rPr>
+      </w:pPr>
+      <w:proofErr w:type="spellStart"/>
+      <w:r>
+        <w:rPr>
+          <w:sz w:val="28"/>
+          <w:szCs w:val="28"/>
+          <w:lang w:val="es-HN"/>
         </w:rPr>
         <w:t>Swith</w:t>
       </w:r>
@@ -724,7 +694,7 @@
         <w:rPr>
           <w:sz w:val="28"/>
           <w:szCs w:val="28"/>
-          <w:lang w:val="en-US"/>
+          <w:lang w:val="es-HN"/>
         </w:rPr>
         <w:t>(</w:t>
       </w:r>
@@ -733,7 +703,7 @@
         <w:rPr>
           <w:sz w:val="28"/>
           <w:szCs w:val="28"/>
-          <w:lang w:val="en-US"/>
+          <w:lang w:val="es-HN"/>
         </w:rPr>
         <w:t>condicion</w:t>
       </w:r>
@@ -742,112 +712,196 @@
         <w:rPr>
           <w:sz w:val="28"/>
           <w:szCs w:val="28"/>
-          <w:lang w:val="en-US"/>
+          <w:lang w:val="es-HN"/>
         </w:rPr>
         <w:t>){</w:t>
       </w:r>
     </w:p>
     <w:p>
       <w:pPr>
-        <w:rPr>
-          <w:sz w:val="28"/>
-          <w:szCs w:val="28"/>
-          <w:lang w:val="en-US"/>
-        </w:rPr>
-      </w:pPr>
-      <w:r>
-        <w:rPr>
-          <w:sz w:val="28"/>
-          <w:szCs w:val="28"/>
-          <w:lang w:val="en-US"/>
-        </w:rPr>
-        <w:t>Cas: 1</w:t>
-      </w:r>
-    </w:p>
-    <w:p>
-      <w:pPr>
-        <w:rPr>
-          <w:sz w:val="28"/>
-          <w:szCs w:val="28"/>
-          <w:lang w:val="en-US"/>
-        </w:rPr>
-      </w:pPr>
-      <w:proofErr w:type="spellStart"/>
-      <w:r>
-        <w:rPr>
-          <w:sz w:val="28"/>
-          <w:szCs w:val="28"/>
-          <w:lang w:val="en-US"/>
+        <w:ind w:firstLine="708"/>
+        <w:rPr>
+          <w:sz w:val="28"/>
+          <w:szCs w:val="28"/>
+          <w:lang w:val="es-HN"/>
+        </w:rPr>
+      </w:pPr>
+    </w:p>
+    <w:p>
+      <w:pPr>
+        <w:ind w:firstLine="708"/>
+        <w:rPr>
+          <w:sz w:val="28"/>
+          <w:szCs w:val="28"/>
+          <w:lang w:val="es-HN"/>
+        </w:rPr>
+      </w:pPr>
+      <w:proofErr w:type="spellStart"/>
+      <w:r>
+        <w:rPr>
+          <w:sz w:val="28"/>
+          <w:szCs w:val="28"/>
+          <w:lang w:val="es-HN"/>
+        </w:rPr>
+        <w:t>Cas</w:t>
+      </w:r>
+      <w:proofErr w:type="spellEnd"/>
+      <w:r>
+        <w:rPr>
+          <w:sz w:val="28"/>
+          <w:szCs w:val="28"/>
+          <w:lang w:val="es-HN"/>
+        </w:rPr>
+        <w:t xml:space="preserve"> 1 :</w:t>
+      </w:r>
+      <w:r>
+        <w:rPr>
+          <w:sz w:val="28"/>
+          <w:szCs w:val="28"/>
+          <w:lang w:val="es-HN"/>
+        </w:rPr>
+        <w:t>:</w:t>
+      </w:r>
+    </w:p>
+    <w:p>
+      <w:pPr>
+        <w:ind w:firstLine="708"/>
+        <w:rPr>
+          <w:sz w:val="28"/>
+          <w:szCs w:val="28"/>
+          <w:lang w:val="es-HN"/>
+        </w:rPr>
+      </w:pPr>
+    </w:p>
+    <w:p>
+      <w:pPr>
+        <w:ind w:firstLine="708"/>
+        <w:rPr>
+          <w:sz w:val="28"/>
+          <w:szCs w:val="28"/>
+          <w:lang w:val="es-HN"/>
+        </w:rPr>
+      </w:pPr>
+      <w:proofErr w:type="spellStart"/>
+      <w:r>
+        <w:rPr>
+          <w:sz w:val="28"/>
+          <w:szCs w:val="28"/>
+          <w:lang w:val="es-HN"/>
         </w:rPr>
         <w:t>EndCas</w:t>
       </w:r>
       <w:proofErr w:type="spellEnd"/>
-      <w:r>
-        <w:rPr>
-          <w:sz w:val="28"/>
-          <w:szCs w:val="28"/>
-          <w:lang w:val="en-US"/>
-        </w:rPr>
-        <w:t>;</w:t>
-      </w:r>
-    </w:p>
-    <w:p>
-      <w:pPr>
-        <w:rPr>
-          <w:sz w:val="28"/>
-          <w:szCs w:val="28"/>
-          <w:lang w:val="en-US"/>
-        </w:rPr>
-      </w:pPr>
-      <w:r>
-        <w:rPr>
-          <w:sz w:val="28"/>
-          <w:szCs w:val="28"/>
-          <w:lang w:val="en-US"/>
-        </w:rPr>
-        <w:t>Cas:2</w:t>
-      </w:r>
-    </w:p>
-    <w:p>
-      <w:pPr>
-        <w:rPr>
-          <w:sz w:val="28"/>
-          <w:szCs w:val="28"/>
-          <w:lang w:val="en-US"/>
-        </w:rPr>
-      </w:pPr>
-      <w:proofErr w:type="spellStart"/>
-      <w:r>
-        <w:rPr>
-          <w:sz w:val="28"/>
-          <w:szCs w:val="28"/>
-          <w:lang w:val="en-US"/>
+    </w:p>
+    <w:p>
+      <w:pPr>
+        <w:ind w:firstLine="708"/>
+        <w:rPr>
+          <w:sz w:val="28"/>
+          <w:szCs w:val="28"/>
+          <w:lang w:val="es-HN"/>
+        </w:rPr>
+      </w:pPr>
+    </w:p>
+    <w:p>
+      <w:pPr>
+        <w:ind w:firstLine="708"/>
+        <w:rPr>
+          <w:sz w:val="28"/>
+          <w:szCs w:val="28"/>
+          <w:lang w:val="es-HN"/>
+        </w:rPr>
+      </w:pPr>
+      <w:proofErr w:type="spellStart"/>
+      <w:r>
+        <w:rPr>
+          <w:sz w:val="28"/>
+          <w:szCs w:val="28"/>
+          <w:lang w:val="es-HN"/>
+        </w:rPr>
+        <w:t>Cas</w:t>
+      </w:r>
+      <w:proofErr w:type="spellEnd"/>
+      <w:r>
+        <w:rPr>
+          <w:sz w:val="28"/>
+          <w:szCs w:val="28"/>
+          <w:lang w:val="es-HN"/>
+        </w:rPr>
+        <w:t xml:space="preserve"> 2 </w:t>
+      </w:r>
+      <w:r>
+        <w:rPr>
+          <w:sz w:val="28"/>
+          <w:szCs w:val="28"/>
+          <w:lang w:val="es-HN"/>
+        </w:rPr>
+        <w:t>:</w:t>
+      </w:r>
+      <w:r>
+        <w:rPr>
+          <w:sz w:val="28"/>
+          <w:szCs w:val="28"/>
+          <w:lang w:val="es-HN"/>
+        </w:rPr>
+        <w:t>:</w:t>
+      </w:r>
+    </w:p>
+    <w:p>
+      <w:pPr>
+        <w:ind w:firstLine="708"/>
+        <w:rPr>
+          <w:sz w:val="28"/>
+          <w:szCs w:val="28"/>
+          <w:lang w:val="es-HN"/>
+        </w:rPr>
+      </w:pPr>
+    </w:p>
+    <w:p>
+      <w:pPr>
+        <w:ind w:firstLine="708"/>
+        <w:rPr>
+          <w:sz w:val="28"/>
+          <w:szCs w:val="28"/>
+          <w:u w:val="single"/>
+          <w:lang w:val="es-HN"/>
+        </w:rPr>
+      </w:pPr>
+      <w:proofErr w:type="spellStart"/>
+      <w:r>
+        <w:rPr>
+          <w:sz w:val="28"/>
+          <w:szCs w:val="28"/>
+          <w:lang w:val="es-HN"/>
         </w:rPr>
         <w:t>EndCas</w:t>
       </w:r>
       <w:proofErr w:type="spellEnd"/>
-      <w:r>
-        <w:rPr>
-          <w:sz w:val="28"/>
-          <w:szCs w:val="28"/>
-          <w:lang w:val="en-US"/>
-        </w:rPr>
-        <w:t>;</w:t>
-      </w:r>
-    </w:p>
-    <w:p>
-      <w:pPr>
-        <w:rPr>
-          <w:sz w:val="28"/>
-          <w:szCs w:val="28"/>
-          <w:lang w:val="en-US"/>
-        </w:rPr>
-      </w:pPr>
-      <w:r>
-        <w:rPr>
-          <w:sz w:val="28"/>
-          <w:szCs w:val="28"/>
-          <w:lang w:val="en-US"/>
+    </w:p>
+    <w:p>
+      <w:pPr>
+        <w:ind w:firstLine="708"/>
+        <w:rPr>
+          <w:sz w:val="28"/>
+          <w:szCs w:val="28"/>
+          <w:lang w:val="es-HN"/>
+        </w:rPr>
+      </w:pPr>
+    </w:p>
+    <w:p>
+      <w:pPr>
+        <w:ind w:firstLine="708"/>
+        <w:rPr>
+          <w:sz w:val="28"/>
+          <w:szCs w:val="28"/>
+          <w:lang w:val="es-HN"/>
+        </w:rPr>
+      </w:pPr>
+      <w:r>
+        <w:rPr>
+          <w:sz w:val="28"/>
+          <w:szCs w:val="28"/>
+          <w:lang w:val="es-HN"/>
         </w:rPr>
         <w:t>Def:</w:t>
       </w:r>
@@ -857,14 +911,14 @@
         <w:rPr>
           <w:sz w:val="28"/>
           <w:szCs w:val="28"/>
-          <w:lang w:val="en-US"/>
-        </w:rPr>
-      </w:pPr>
-      <w:r>
-        <w:rPr>
-          <w:sz w:val="28"/>
-          <w:szCs w:val="28"/>
-          <w:lang w:val="en-US"/>
+          <w:lang w:val="es-HN"/>
+        </w:rPr>
+      </w:pPr>
+      <w:r>
+        <w:rPr>
+          <w:sz w:val="28"/>
+          <w:szCs w:val="28"/>
+          <w:lang w:val="es-HN"/>
         </w:rPr>
         <w:t>}</w:t>
       </w:r>
@@ -874,7 +928,7 @@
         <w:rPr>
           <w:sz w:val="28"/>
           <w:szCs w:val="28"/>
-          <w:lang w:val="en-US"/>
+          <w:lang w:val="es-HN"/>
         </w:rPr>
       </w:pPr>
     </w:p>

</xml_diff>